<commit_message>
Tighten Core Claims wording
Soften premature “first causal evidence” language to “aims to provide” and make network propagation explicitly conditional on data availability (adjacency + bank networks where feasible).
</commit_message>
<xml_diff>
--- a/00_Admin/Core_Claims.docx
+++ b/00_Admin/Core_Claims.docx
@@ -42,7 +42,23 @@
           <w:sz w:val="24"/>
           <w:szCs w:val="24"/>
         </w:rPr>
-        <w:t>Do climate-induced population displacements, proxied by persistent night-time light anomalies, trigger localized liquidity stress in the Indian banking sector, and do these shocks propagate to non-affected regions through branch-level and organizational bank networks?</w:t>
+        <w:t xml:space="preserve">Do climate-induced population displacements, proxied by persistent night-time light anomalies, trigger localized liquidity stress in the Indian banking sector, </w:t>
+      </w:r>
+      <w:r>
+        <w:rPr>
+          <w:rFonts w:ascii="Times New Roman" w:hAnsi="Times New Roman" w:cs="Times New Roman"/>
+          <w:sz w:val="24"/>
+          <w:szCs w:val="24"/>
+        </w:rPr>
+        <w:t>and do these shocks propagate to non-affected regions through geographic adjacency and (where data permit) bank network linkages</w:t>
+      </w:r>
+      <w:r>
+        <w:rPr>
+          <w:rFonts w:ascii="Times New Roman" w:hAnsi="Times New Roman" w:cs="Times New Roman"/>
+          <w:sz w:val="24"/>
+          <w:szCs w:val="24"/>
+        </w:rPr>
+        <w:t>?</w:t>
       </w:r>
     </w:p>
     <w:p>
@@ -150,19 +166,24 @@
           <w:sz w:val="24"/>
           <w:szCs w:val="24"/>
         </w:rPr>
-        <w:t>While the existing literature links climate change to physical asset impairment and long-run migration patterns, this study provides the first causal evidence of a Migration–Liquidity Channel in banking. By combining high-resolution VIIRS night-time lights as a proxy for population displacement with district-level banking data, we document a novel systemic risk transmission mechanism in which climate-induced migration generates immediate liquidity stress that propagates across bank networks, well before balance-sheet deterioration becomes observable.</w:t>
+        <w:t xml:space="preserve">While the existing literature links climate change to physical asset impairment and long-run migration patterns, </w:t>
       </w:r>
-    </w:p>
-    <w:p>
-      <w:pPr>
-        <w:spacing w:line="480" w:lineRule="auto"/>
-        <w:jc w:val="both"/>
-        <w:rPr>
-          <w:rFonts w:ascii="Times New Roman" w:hAnsi="Times New Roman" w:cs="Times New Roman"/>
-          <w:sz w:val="24"/>
-          <w:szCs w:val="24"/>
-        </w:rPr>
-      </w:pPr>
+      <w:r>
+        <w:rPr>
+          <w:rFonts w:ascii="Times New Roman" w:hAnsi="Times New Roman" w:cs="Times New Roman"/>
+          <w:sz w:val="24"/>
+          <w:szCs w:val="24"/>
+        </w:rPr>
+        <w:t>this study aims to provide causal evidence consistent with a Migration–Liquidity Channel in banking</w:t>
+      </w:r>
+      <w:r>
+        <w:rPr>
+          <w:rFonts w:ascii="Times New Roman" w:hAnsi="Times New Roman" w:cs="Times New Roman"/>
+          <w:sz w:val="24"/>
+          <w:szCs w:val="24"/>
+        </w:rPr>
+        <w:t>. By combining high-resolution VIIRS night-time lights as a proxy for population displacement with district-level banking data, we document a novel systemic risk transmission mechanism in which climate-induced migration generates immediate liquidity stress that propagates across bank networks, well before balance-sheet deterioration becomes observable.</w:t>
+      </w:r>
     </w:p>
     <w:sectPr>
       <w:pgSz w:w="11906" w:h="16838"/>
@@ -777,6 +798,7 @@
   <w:style w:type="character" w:default="1" w:styleId="DefaultParagraphFont">
     <w:name w:val="Default Paragraph Font"/>
     <w:uiPriority w:val="1"/>
+    <w:semiHidden/>
     <w:unhideWhenUsed/>
   </w:style>
   <w:style w:type="table" w:default="1" w:styleId="TableNormal">

</xml_diff>